<commit_message>
Done MVP. Missing some codegen functions
</commit_message>
<xml_diff>
--- a/NewLexer/compiler/README.docx
+++ b/NewLexer/compiler/README.docx
@@ -8,13 +8,15 @@
           <w:rFonts w:ascii="Times New Roman" w:hAnsi="Times New Roman" w:cs="Times New Roman"/>
           <w:sz w:val="28"/>
           <w:szCs w:val="28"/>
-        </w:rPr>
-      </w:pPr>
-      <w:r>
-        <w:rPr>
-          <w:rFonts w:ascii="Times New Roman" w:hAnsi="Times New Roman" w:cs="Times New Roman"/>
-          <w:sz w:val="28"/>
-          <w:szCs w:val="28"/>
+          <w:lang w:val="es-GT"/>
+        </w:rPr>
+      </w:pPr>
+      <w:r>
+        <w:rPr>
+          <w:rFonts w:ascii="Times New Roman" w:hAnsi="Times New Roman" w:cs="Times New Roman"/>
+          <w:sz w:val="28"/>
+          <w:szCs w:val="28"/>
+          <w:lang w:val="es-GT"/>
         </w:rPr>
         <w:t xml:space="preserve">Diego Quan </w:t>
       </w:r>
@@ -25,13 +27,15 @@
           <w:rFonts w:ascii="Times New Roman" w:hAnsi="Times New Roman" w:cs="Times New Roman"/>
           <w:sz w:val="28"/>
           <w:szCs w:val="28"/>
-        </w:rPr>
-      </w:pPr>
-      <w:r>
-        <w:rPr>
-          <w:rFonts w:ascii="Times New Roman" w:hAnsi="Times New Roman" w:cs="Times New Roman"/>
-          <w:sz w:val="28"/>
-          <w:szCs w:val="28"/>
+          <w:lang w:val="es-GT"/>
+        </w:rPr>
+      </w:pPr>
+      <w:r>
+        <w:rPr>
+          <w:rFonts w:ascii="Times New Roman" w:hAnsi="Times New Roman" w:cs="Times New Roman"/>
+          <w:sz w:val="28"/>
+          <w:szCs w:val="28"/>
+          <w:lang w:val="es-GT"/>
         </w:rPr>
         <w:t>Victor Farfán</w:t>
       </w:r>
@@ -43,13 +47,15 @@
           <w:rFonts w:ascii="Times New Roman" w:hAnsi="Times New Roman" w:cs="Times New Roman"/>
           <w:sz w:val="28"/>
           <w:szCs w:val="28"/>
-        </w:rPr>
-      </w:pPr>
-      <w:r>
-        <w:rPr>
-          <w:rFonts w:ascii="Times New Roman" w:hAnsi="Times New Roman" w:cs="Times New Roman"/>
-          <w:sz w:val="28"/>
-          <w:szCs w:val="28"/>
+          <w:lang w:val="es-GT"/>
+        </w:rPr>
+      </w:pPr>
+      <w:r>
+        <w:rPr>
+          <w:rFonts w:ascii="Times New Roman" w:hAnsi="Times New Roman" w:cs="Times New Roman"/>
+          <w:sz w:val="28"/>
+          <w:szCs w:val="28"/>
+          <w:lang w:val="es-GT"/>
         </w:rPr>
         <w:t>COMPILADOR</w:t>
       </w:r>
@@ -107,8 +113,19 @@
           <w:szCs w:val="28"/>
           <w:lang w:val="es-GT"/>
         </w:rPr>
-        <w:t xml:space="preserve"> Makefile</w:t>
-      </w:r>
+        <w:t xml:space="preserve"> </w:t>
+      </w:r>
+      <w:r>
+        <w:rPr>
+          <w:rFonts w:ascii="Times New Roman" w:hAnsi="Times New Roman" w:cs="Times New Roman"/>
+          <w:sz w:val="28"/>
+          <w:szCs w:val="28"/>
+          <w:lang w:val="es-GT"/>
+        </w:rPr>
+        <w:t>&lt;programa.decaf&gt;</w:t>
+      </w:r>
+      <w:bookmarkStart w:id="0" w:name="_GoBack"/>
+      <w:bookmarkEnd w:id="0"/>
       <w:r>
         <w:rPr>
           <w:rFonts w:ascii="Times New Roman" w:hAnsi="Times New Roman" w:cs="Times New Roman"/>
@@ -125,7 +142,16 @@
           <w:szCs w:val="28"/>
           <w:lang w:val="es-GT"/>
         </w:rPr>
-        <w:t xml:space="preserve"> Makefile</w:t>
+        <w:t xml:space="preserve"> </w:t>
+      </w:r>
+      <w:r>
+        <w:rPr>
+          <w:rFonts w:ascii="Times New Roman" w:hAnsi="Times New Roman" w:cs="Times New Roman"/>
+          <w:sz w:val="28"/>
+          <w:szCs w:val="28"/>
+          <w:lang w:val="es-GT"/>
+        </w:rPr>
+        <w:t>&lt;programa.decaf&gt;</w:t>
       </w:r>
       <w:r>
         <w:rPr>
@@ -143,7 +169,25 @@
           <w:szCs w:val="28"/>
           <w:lang w:val="es-GT"/>
         </w:rPr>
-        <w:t>, Makefile es un argumento obligatorio el cual contiene el programa input que va a ser compilado</w:t>
+        <w:t xml:space="preserve">, </w:t>
+      </w:r>
+      <w:r>
+        <w:rPr>
+          <w:rFonts w:ascii="Times New Roman" w:hAnsi="Times New Roman" w:cs="Times New Roman"/>
+          <w:sz w:val="28"/>
+          <w:szCs w:val="28"/>
+          <w:lang w:val="es-GT"/>
+        </w:rPr>
+        <w:t>&lt;programa.decaf&gt;</w:t>
+      </w:r>
+      <w:r>
+        <w:rPr>
+          <w:rFonts w:ascii="Times New Roman" w:hAnsi="Times New Roman" w:cs="Times New Roman"/>
+          <w:sz w:val="28"/>
+          <w:szCs w:val="28"/>
+          <w:lang w:val="es-GT"/>
+        </w:rPr>
+        <w:t xml:space="preserve"> es un argumento obligatorio el cual contiene el programa input que va a ser compilado</w:t>
       </w:r>
       <w:r>
         <w:rPr>
@@ -190,47 +234,7 @@
           <w:szCs w:val="28"/>
           <w:lang w:val="es-GT"/>
         </w:rPr>
-        <w:t>Puede usar la bandera -</w:t>
-      </w:r>
-      <w:proofErr w:type="gramStart"/>
-      <w:r>
-        <w:rPr>
-          <w:rFonts w:ascii="Times New Roman" w:hAnsi="Times New Roman" w:cs="Times New Roman"/>
-          <w:sz w:val="28"/>
-          <w:szCs w:val="28"/>
-          <w:lang w:val="es-GT"/>
-        </w:rPr>
-        <w:t>target</w:t>
-      </w:r>
-      <w:proofErr w:type="gramEnd"/>
-      <w:r>
-        <w:rPr>
-          <w:rFonts w:ascii="Times New Roman" w:hAnsi="Times New Roman" w:cs="Times New Roman"/>
-          <w:sz w:val="28"/>
-          <w:szCs w:val="28"/>
-          <w:lang w:val="es-GT"/>
-        </w:rPr>
-        <w:t xml:space="preserve"> y asignarle el valor de “scan” para especificar la etapa del compilador a la que va a llegar el programa. Si no especifica la bandera -</w:t>
-      </w:r>
-      <w:proofErr w:type="gramStart"/>
-      <w:r>
-        <w:rPr>
-          <w:rFonts w:ascii="Times New Roman" w:hAnsi="Times New Roman" w:cs="Times New Roman"/>
-          <w:sz w:val="28"/>
-          <w:szCs w:val="28"/>
-          <w:lang w:val="es-GT"/>
-        </w:rPr>
-        <w:t>target</w:t>
-      </w:r>
-      <w:proofErr w:type="gramEnd"/>
-      <w:r>
-        <w:rPr>
-          <w:rFonts w:ascii="Times New Roman" w:hAnsi="Times New Roman" w:cs="Times New Roman"/>
-          <w:sz w:val="28"/>
-          <w:szCs w:val="28"/>
-          <w:lang w:val="es-GT"/>
-        </w:rPr>
-        <w:t xml:space="preserve">, la etapa “scan” será elegida por defecto. </w:t>
+        <w:t xml:space="preserve">Puede usar la bandera -target y asignarle el valor de “scan” para especificar la etapa del compilador a la que va a llegar el programa. Si no especifica la bandera -target, la etapa “scan” será elegida por defecto. </w:t>
       </w:r>
     </w:p>
     <w:p>
@@ -287,27 +291,7 @@
           <w:szCs w:val="28"/>
           <w:lang w:val="es-GT"/>
         </w:rPr>
-        <w:t xml:space="preserve">Para especificar un carácter debe usar comillas simples </w:t>
-      </w:r>
-      <w:proofErr w:type="gramStart"/>
-      <w:r>
-        <w:rPr>
-          <w:rFonts w:ascii="Times New Roman" w:hAnsi="Times New Roman" w:cs="Times New Roman"/>
-          <w:sz w:val="28"/>
-          <w:szCs w:val="28"/>
-          <w:lang w:val="es-GT"/>
-        </w:rPr>
-        <w:t>‘ ’</w:t>
-      </w:r>
-      <w:proofErr w:type="gramEnd"/>
-      <w:r>
-        <w:rPr>
-          <w:rFonts w:ascii="Times New Roman" w:hAnsi="Times New Roman" w:cs="Times New Roman"/>
-          <w:sz w:val="28"/>
-          <w:szCs w:val="28"/>
-          <w:lang w:val="es-GT"/>
-        </w:rPr>
-        <w:t xml:space="preserve">. </w:t>
+        <w:t xml:space="preserve">Para especificar un carácter debe usar comillas simples ‘ ’. </w:t>
       </w:r>
     </w:p>
     <w:p>
@@ -326,30 +310,8 @@
           <w:szCs w:val="28"/>
           <w:lang w:val="es-GT"/>
         </w:rPr>
-        <w:t xml:space="preserve">Para especificar un String debe usar comillas dobles </w:t>
-      </w:r>
-      <w:proofErr w:type="gramStart"/>
-      <w:r>
-        <w:rPr>
-          <w:rFonts w:ascii="Times New Roman" w:hAnsi="Times New Roman" w:cs="Times New Roman"/>
-          <w:sz w:val="28"/>
-          <w:szCs w:val="28"/>
-          <w:lang w:val="es-GT"/>
-        </w:rPr>
-        <w:t>“ ”</w:t>
-      </w:r>
-      <w:proofErr w:type="gramEnd"/>
-      <w:r>
-        <w:rPr>
-          <w:rFonts w:ascii="Times New Roman" w:hAnsi="Times New Roman" w:cs="Times New Roman"/>
-          <w:sz w:val="28"/>
-          <w:szCs w:val="28"/>
-          <w:lang w:val="es-GT"/>
-        </w:rPr>
-        <w:t>.</w:t>
-      </w:r>
-      <w:bookmarkStart w:id="0" w:name="_GoBack"/>
-      <w:bookmarkEnd w:id="0"/>
+        <w:t>Para especificar un String debe usar comillas dobles “ ”.</w:t>
+      </w:r>
     </w:p>
     <w:sectPr>
       <w:pgSz w:w="12240" w:h="15840"/>
@@ -378,7 +340,7 @@
       </w:pPr>
     </w:pPrDefault>
   </w:docDefaults>
-  <w:latentStyles w:defLockedState="0" w:defUIPriority="99" w:defSemiHidden="0" w:defUnhideWhenUsed="0" w:defQFormat="0" w:count="377">
+  <w:latentStyles w:defLockedState="0" w:defUIPriority="99" w:defSemiHidden="0" w:defUnhideWhenUsed="0" w:defQFormat="0" w:count="376">
     <w:lsdException w:name="Normal" w:uiPriority="0" w:qFormat="1"/>
     <w:lsdException w:name="heading 1" w:uiPriority="9" w:qFormat="1"/>
     <w:lsdException w:name="heading 2" w:semiHidden="1" w:uiPriority="9" w:unhideWhenUsed="1" w:qFormat="1"/>
@@ -484,6 +446,7 @@
     <w:lsdException w:name="HTML Sample" w:semiHidden="1" w:unhideWhenUsed="1"/>
     <w:lsdException w:name="HTML Typewriter" w:semiHidden="1" w:unhideWhenUsed="1"/>
     <w:lsdException w:name="HTML Variable" w:semiHidden="1" w:unhideWhenUsed="1"/>
+    <w:lsdException w:name="Normal Table" w:semiHidden="1" w:unhideWhenUsed="1"/>
     <w:lsdException w:name="annotation subject" w:semiHidden="1" w:unhideWhenUsed="1"/>
     <w:lsdException w:name="No List" w:semiHidden="1" w:unhideWhenUsed="1"/>
     <w:lsdException w:name="Outline List 1" w:semiHidden="1" w:unhideWhenUsed="1"/>
@@ -530,8 +493,10 @@
     <w:lsdException w:name="Table Subtle 2" w:semiHidden="1" w:unhideWhenUsed="1"/>
     <w:lsdException w:name="Table Web 1" w:semiHidden="1" w:unhideWhenUsed="1"/>
     <w:lsdException w:name="Table Web 2" w:semiHidden="1" w:unhideWhenUsed="1"/>
+    <w:lsdException w:name="Table Web 3" w:semiHidden="1" w:unhideWhenUsed="1"/>
     <w:lsdException w:name="Balloon Text" w:semiHidden="1" w:unhideWhenUsed="1"/>
     <w:lsdException w:name="Table Grid" w:uiPriority="39"/>
+    <w:lsdException w:name="Table Theme" w:semiHidden="1" w:unhideWhenUsed="1"/>
     <w:lsdException w:name="Placeholder Text" w:semiHidden="1"/>
     <w:lsdException w:name="No Spacing" w:uiPriority="1" w:qFormat="1"/>
     <w:lsdException w:name="Light Shading" w:uiPriority="60"/>
@@ -752,7 +717,6 @@
     <w:lsdException w:name="Hashtag" w:semiHidden="1" w:unhideWhenUsed="1"/>
     <w:lsdException w:name="Unresolved Mention" w:semiHidden="1" w:unhideWhenUsed="1"/>
     <w:lsdException w:name="Smart Link" w:semiHidden="1" w:unhideWhenUsed="1"/>
-    <w:lsdException w:name="Smart Link Error" w:semiHidden="1" w:unhideWhenUsed="1"/>
   </w:latentStyles>
   <w:style w:type="paragraph" w:default="1" w:styleId="Normal">
     <w:name w:val="Normal"/>

</xml_diff>